<commit_message>
Se reviso ortografía, redacción y se termino la sección de justificación de la tecnología
</commit_message>
<xml_diff>
--- a/07_Apptracsem_DAW/Reporte/07_Apptracsem_DAW.docx
+++ b/07_Apptracsem_DAW/Reporte/07_Apptracsem_DAW.docx
@@ -1,6 +1,6 @@
 
 <file path=word/document.xml><?xml version="1.0" encoding="utf-8"?>
-<w:document xmlns:wpc="http://schemas.microsoft.com/office/word/2010/wordprocessingCanvas" xmlns:cx="http://schemas.microsoft.com/office/drawing/2014/chartex" xmlns:mc="http://schemas.openxmlformats.org/markup-compatibility/2006" xmlns:o="urn:schemas-microsoft-com:office:office" xmlns:r="http://schemas.openxmlformats.org/officeDocument/2006/relationships" xmlns:m="http://schemas.openxmlformats.org/officeDocument/2006/math" xmlns:v="urn:schemas-microsoft-com:vml" xmlns:wp14="http://schemas.microsoft.com/office/word/2010/wordprocessingDrawing" xmlns:wp="http://schemas.openxmlformats.org/drawingml/2006/wordprocessingDrawing" xmlns:w10="urn:schemas-microsoft-com:office:word" xmlns:w="http://schemas.openxmlformats.org/wordprocessingml/2006/main" xmlns:w14="http://schemas.microsoft.com/office/word/2010/wordml" xmlns:w15="http://schemas.microsoft.com/office/word/2012/wordml" xmlns:w16se="http://schemas.microsoft.com/office/word/2015/wordml/symex" xmlns:wpg="http://schemas.microsoft.com/office/word/2010/wordprocessingGroup" xmlns:wpi="http://schemas.microsoft.com/office/word/2010/wordprocessingInk" xmlns:wne="http://schemas.microsoft.com/office/word/2006/wordml" xmlns:wps="http://schemas.microsoft.com/office/word/2010/wordprocessingShape" mc:Ignorable="w14 w15 w16se wp14">
+<w:document xmlns:wpc="http://schemas.microsoft.com/office/word/2010/wordprocessingCanvas" xmlns:mc="http://schemas.openxmlformats.org/markup-compatibility/2006" xmlns:o="urn:schemas-microsoft-com:office:office" xmlns:r="http://schemas.openxmlformats.org/officeDocument/2006/relationships" xmlns:m="http://schemas.openxmlformats.org/officeDocument/2006/math" xmlns:v="urn:schemas-microsoft-com:vml" xmlns:wp14="http://schemas.microsoft.com/office/word/2010/wordprocessingDrawing" xmlns:wp="http://schemas.openxmlformats.org/drawingml/2006/wordprocessingDrawing" xmlns:w10="urn:schemas-microsoft-com:office:word" xmlns:w="http://schemas.openxmlformats.org/wordprocessingml/2006/main" xmlns:w14="http://schemas.microsoft.com/office/word/2010/wordml" xmlns:w15="http://schemas.microsoft.com/office/word/2012/wordml" xmlns:wpg="http://schemas.microsoft.com/office/word/2010/wordprocessingGroup" xmlns:wpi="http://schemas.microsoft.com/office/word/2010/wordprocessingInk" xmlns:wne="http://schemas.microsoft.com/office/word/2006/wordml" xmlns:wps="http://schemas.microsoft.com/office/word/2010/wordprocessingShape" mc:Ignorable="w14 w15 wp14">
   <w:body>
     <w:p>
       <w:pPr>
@@ -671,7 +671,7 @@
                   <v:path o:extrusionok="f" gradientshapeok="t" o:connecttype="rect"/>
                   <o:lock v:ext="edit" aspectratio="t"/>
                 </v:shapetype>
-                <v:shape id="Picture 11" o:spid="_x0000_s1027" type="#_x0000_t75" style="position:absolute;width:10699;height:10877;visibility:visible;mso-wrap-style:square" o:gfxdata="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" fillcolor="#0c9">
+                <v:shape id="Picture 11" o:spid="_x0000_s1027" type="#_x0000_t75" style="position:absolute;width:10699;height:10877;visibility:visible;mso-wrap-style:square" o:gfxdata="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" fillcolor="#0c9">
                   <v:imagedata r:id="rId13" o:title=""/>
                   <v:path arrowok="t"/>
                 </v:shape>
@@ -679,7 +679,7 @@
                   <v:stroke joinstyle="miter"/>
                   <v:path gradientshapeok="t" o:connecttype="rect"/>
                 </v:shapetype>
-                <v:shape id="WordArt 12" o:spid="_x0000_s1028" type="#_x0000_t202" style="position:absolute;left:721;top:10828;width:11382;height:12466;visibility:visible;mso-wrap-style:square;v-text-anchor:top" o:gfxdata="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" filled="f" stroked="f" strokecolor="maroon" strokeweight=".25pt">
+                <v:shape id="WordArt 12" o:spid="_x0000_s1028" type="#_x0000_t202" style="position:absolute;left:721;top:10828;width:11382;height:12466;visibility:visible;mso-wrap-style:square;v-text-anchor:top" o:gfxdata="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" filled="f" stroked="f" strokecolor="maroon" strokeweight=".25pt">
                   <v:stroke joinstyle="round"/>
                   <o:lock v:ext="edit" shapetype="t"/>
                   <v:textbox>
@@ -1083,19 +1083,11 @@
                 <w:rFonts w:eastAsia="Arial" w:cs="Arial"/>
               </w:rPr>
             </w:pPr>
-            <w:proofErr w:type="spellStart"/>
             <w:r>
               <w:rPr>
                 <w:rFonts w:eastAsia="Arial" w:cs="Arial"/>
               </w:rPr>
-              <w:t>Joana</w:t>
-            </w:r>
-            <w:proofErr w:type="spellEnd"/>
-            <w:r>
-              <w:rPr>
-                <w:rFonts w:eastAsia="Arial" w:cs="Arial"/>
-              </w:rPr>
-              <w:t xml:space="preserve"> </w:t>
+              <w:t xml:space="preserve">Joana </w:t>
             </w:r>
             <w:proofErr w:type="spellStart"/>
             <w:r>
@@ -1316,8 +1308,6 @@
           <w:sz w:val="28"/>
         </w:rPr>
       </w:pPr>
-      <w:bookmarkStart w:id="0" w:name="_GoBack"/>
-      <w:bookmarkEnd w:id="0"/>
       <w:r>
         <w:rPr>
           <w:rFonts w:ascii="Arial" w:eastAsia="Arial" w:hAnsi="Arial" w:cs="Arial"/>
@@ -1374,7 +1364,7 @@
       <w:sdtContent>
         <w:p>
           <w:pPr>
-            <w:pStyle w:val="TtuloTDC"/>
+            <w:pStyle w:val="TtulodeTDC"/>
           </w:pPr>
           <w:r>
             <w:rPr>
@@ -2733,7 +2723,7 @@
           <w:rFonts w:eastAsia="Arial"/>
         </w:rPr>
       </w:pPr>
-      <w:bookmarkStart w:id="1" w:name="_Toc15505909"/>
+      <w:bookmarkStart w:id="0" w:name="_Toc15505909"/>
       <w:r>
         <w:rPr>
           <w:rFonts w:eastAsia="Arial"/>
@@ -2741,7 +2731,7 @@
         <w:lastRenderedPageBreak/>
         <w:t>INTRODUCCIÓN</w:t>
       </w:r>
-      <w:bookmarkEnd w:id="1"/>
+      <w:bookmarkEnd w:id="0"/>
       <w:r>
         <w:rPr>
           <w:rFonts w:eastAsia="Arial"/>
@@ -2795,23 +2785,7 @@
           <w:color w:val="000000"/>
           <w:szCs w:val="27"/>
         </w:rPr>
-        <w:t xml:space="preserve">La documentación que ha de incluir una realización de un proyecto de TI, consiste en reunir todo documento oficial que implique contratos, firmas, especificaciones del proyecto, así como, las fases del desarrollo, cambios, avances, en </w:t>
-      </w:r>
-      <w:r>
-        <w:rPr>
-          <w:rFonts w:ascii="Arial" w:hAnsi="Arial" w:cs="Arial"/>
-          <w:color w:val="000000"/>
-          <w:szCs w:val="27"/>
-        </w:rPr>
-        <w:t>conclusión,</w:t>
-      </w:r>
-      <w:r>
-        <w:rPr>
-          <w:rFonts w:ascii="Arial" w:hAnsi="Arial" w:cs="Arial"/>
-          <w:color w:val="000000"/>
-          <w:szCs w:val="27"/>
-        </w:rPr>
-        <w:t xml:space="preserve"> todo registro que se esté realizando, la documentación debe ir a la par con el desarrollo, siendo en este caso un Sitio Web como producto final, lo cual implica incluir a manera de documento la funcionalidad de este.</w:t>
+        <w:t>La documentación que ha de incluir una realización de un proyecto de TI, consiste en reunir todo documento oficial que implique contratos, firmas, especificaciones del proyecto, así como, las fases del desarrollo, cambios, avances, en conclusión, todo registro que se esté realizando, la documentación debe ir a la par con el desarrollo, siendo en este caso un Sitio Web como producto final, lo cual implica incluir a manera de documento la funcionalidad de este.</w:t>
       </w:r>
     </w:p>
     <w:p>
@@ -2887,7 +2861,7 @@
           <w:rFonts w:eastAsia="Arial"/>
         </w:rPr>
       </w:pPr>
-      <w:bookmarkStart w:id="2" w:name="_Toc15505910"/>
+      <w:bookmarkStart w:id="1" w:name="_Toc15505910"/>
       <w:r>
         <w:rPr>
           <w:rFonts w:eastAsia="Arial"/>
@@ -2895,7 +2869,7 @@
         <w:lastRenderedPageBreak/>
         <w:t>OBJETIVO DE LA ACTIVIDAD</w:t>
       </w:r>
-      <w:bookmarkEnd w:id="2"/>
+      <w:bookmarkEnd w:id="1"/>
     </w:p>
     <w:p>
       <w:pPr>
@@ -3104,7 +3078,7 @@
           <w:rFonts w:eastAsia="Arial"/>
         </w:rPr>
       </w:pPr>
-      <w:bookmarkStart w:id="3" w:name="_Toc15505911"/>
+      <w:bookmarkStart w:id="2" w:name="_Toc15505911"/>
       <w:r>
         <w:rPr>
           <w:rFonts w:eastAsia="Arial"/>
@@ -3112,7 +3086,7 @@
         <w:lastRenderedPageBreak/>
         <w:t>REQUERIMIENTOS</w:t>
       </w:r>
-      <w:bookmarkEnd w:id="3"/>
+      <w:bookmarkEnd w:id="2"/>
     </w:p>
     <w:p>
       <w:pPr>
@@ -3130,15 +3104,15 @@
       <w:pPr>
         <w:pStyle w:val="Ttulo2"/>
       </w:pPr>
-      <w:bookmarkStart w:id="4" w:name="_Toc10754144"/>
-      <w:bookmarkStart w:id="5" w:name="_Toc15396038"/>
-      <w:bookmarkStart w:id="6" w:name="_Toc15505912"/>
+      <w:bookmarkStart w:id="3" w:name="_Toc10754144"/>
+      <w:bookmarkStart w:id="4" w:name="_Toc15396038"/>
+      <w:bookmarkStart w:id="5" w:name="_Toc15505912"/>
       <w:r>
         <w:t>Requerimientos Funcionales</w:t>
       </w:r>
+      <w:bookmarkEnd w:id="3"/>
       <w:bookmarkEnd w:id="4"/>
       <w:bookmarkEnd w:id="5"/>
-      <w:bookmarkEnd w:id="6"/>
     </w:p>
     <w:p/>
     <w:p>
@@ -3688,7 +3662,15 @@
           <w:sz w:val="24"/>
           <w:szCs w:val="24"/>
         </w:rPr>
-        <w:t>ApellidoUsuario</w:t>
+        <w:t>Apel</w:t>
+      </w:r>
+      <w:r>
+        <w:rPr>
+          <w:rFonts w:ascii="Arial" w:hAnsi="Arial" w:cs="Arial"/>
+          <w:sz w:val="24"/>
+          <w:szCs w:val="24"/>
+        </w:rPr>
+        <w:t>lidoUsuario</w:t>
       </w:r>
       <w:proofErr w:type="spellEnd"/>
       <w:r>
@@ -3709,14 +3691,6 @@
         <w:t>ContrasenaUsuario</w:t>
       </w:r>
       <w:proofErr w:type="spellEnd"/>
-      <w:r>
-        <w:rPr>
-          <w:rFonts w:ascii="Arial" w:hAnsi="Arial" w:cs="Arial"/>
-          <w:sz w:val="24"/>
-          <w:szCs w:val="24"/>
-        </w:rPr>
-        <w:t>, Permisos</w:t>
-      </w:r>
     </w:p>
     <w:p>
       <w:pPr>
@@ -3764,7 +3738,7 @@
           <w:sz w:val="24"/>
           <w:szCs w:val="24"/>
         </w:rPr>
-        <w:t>idiCliente</w:t>
+        <w:t>idCliente</w:t>
       </w:r>
       <w:proofErr w:type="spellEnd"/>
       <w:r>
@@ -3800,7 +3774,15 @@
           <w:sz w:val="24"/>
           <w:szCs w:val="24"/>
         </w:rPr>
-        <w:t>AppellidoCliente</w:t>
+        <w:t>Ap</w:t>
+      </w:r>
+      <w:r>
+        <w:rPr>
+          <w:rFonts w:ascii="Arial" w:hAnsi="Arial" w:cs="Arial"/>
+          <w:sz w:val="24"/>
+          <w:szCs w:val="24"/>
+        </w:rPr>
+        <w:t>ellidoCliente</w:t>
       </w:r>
       <w:proofErr w:type="spellEnd"/>
       <w:r>
@@ -3861,23 +3843,24 @@
           <w:sz w:val="24"/>
           <w:szCs w:val="24"/>
         </w:rPr>
-        <w:t xml:space="preserve">La aplicación web </w:t>
-      </w:r>
-      <w:r>
-        <w:rPr>
-          <w:rFonts w:ascii="Arial" w:hAnsi="Arial" w:cs="Arial"/>
-          <w:sz w:val="24"/>
-          <w:szCs w:val="24"/>
-        </w:rPr>
-        <w:t xml:space="preserve">tendrá la función de eliminar </w:t>
-      </w:r>
-      <w:r>
-        <w:rPr>
-          <w:rFonts w:ascii="Arial" w:hAnsi="Arial" w:cs="Arial"/>
-          <w:sz w:val="24"/>
-          <w:szCs w:val="24"/>
-        </w:rPr>
-        <w:t>clientes</w:t>
+        <w:lastRenderedPageBreak/>
+        <w:t xml:space="preserve">La aplicación </w:t>
+      </w:r>
+      <w:r>
+        <w:rPr>
+          <w:rFonts w:ascii="Arial" w:hAnsi="Arial" w:cs="Arial"/>
+          <w:sz w:val="24"/>
+          <w:szCs w:val="24"/>
+        </w:rPr>
+        <w:t>tendrá la función de agregar comentarios por medio de los campos nomb</w:t>
+      </w:r>
+      <w:r>
+        <w:rPr>
+          <w:rFonts w:ascii="Arial" w:hAnsi="Arial" w:cs="Arial"/>
+          <w:sz w:val="24"/>
+          <w:szCs w:val="24"/>
+        </w:rPr>
+        <w:t>re, correo electrónico, mensaje del lado del cliente.</w:t>
       </w:r>
     </w:p>
     <w:p>
@@ -3901,24 +3884,15 @@
           <w:sz w:val="24"/>
           <w:szCs w:val="24"/>
         </w:rPr>
-        <w:lastRenderedPageBreak/>
-        <w:t xml:space="preserve">La aplicación </w:t>
-      </w:r>
-      <w:r>
-        <w:rPr>
-          <w:rFonts w:ascii="Arial" w:hAnsi="Arial" w:cs="Arial"/>
-          <w:sz w:val="24"/>
-          <w:szCs w:val="24"/>
-        </w:rPr>
-        <w:t>tendrá la función de agregar comentarios por medio de los campos nomb</w:t>
-      </w:r>
-      <w:r>
-        <w:rPr>
-          <w:rFonts w:ascii="Arial" w:hAnsi="Arial" w:cs="Arial"/>
-          <w:sz w:val="24"/>
-          <w:szCs w:val="24"/>
-        </w:rPr>
-        <w:t>re, correo electrónico, mensaje del lado del cliente.</w:t>
+        <w:t>La aplicación</w:t>
+      </w:r>
+      <w:r>
+        <w:rPr>
+          <w:rFonts w:ascii="Arial" w:hAnsi="Arial" w:cs="Arial"/>
+          <w:sz w:val="24"/>
+          <w:szCs w:val="24"/>
+        </w:rPr>
+        <w:t xml:space="preserve"> tendrá la función de eliminar comentarios</w:t>
       </w:r>
     </w:p>
     <w:p>
@@ -3942,15 +3916,7 @@
           <w:sz w:val="24"/>
           <w:szCs w:val="24"/>
         </w:rPr>
-        <w:t>La aplicación</w:t>
-      </w:r>
-      <w:r>
-        <w:rPr>
-          <w:rFonts w:ascii="Arial" w:hAnsi="Arial" w:cs="Arial"/>
-          <w:sz w:val="24"/>
-          <w:szCs w:val="24"/>
-        </w:rPr>
-        <w:t xml:space="preserve"> tendrá la función de eliminar comentarios</w:t>
+        <w:t xml:space="preserve">La aplicación tendrá la función de cambiar el status de los comentarios </w:t>
       </w:r>
     </w:p>
     <w:p>
@@ -3974,7 +3940,39 @@
           <w:sz w:val="24"/>
           <w:szCs w:val="24"/>
         </w:rPr>
-        <w:t xml:space="preserve">La aplicación tendrá la función de cambiar el status de los comentarios </w:t>
+        <w:t>La aplicación</w:t>
+      </w:r>
+      <w:r>
+        <w:rPr>
+          <w:rFonts w:ascii="Arial" w:hAnsi="Arial" w:cs="Arial"/>
+          <w:sz w:val="24"/>
+          <w:szCs w:val="24"/>
+        </w:rPr>
+        <w:t xml:space="preserve"> debe permitir a los usuarios autorizados ingresar al </w:t>
+      </w:r>
+      <w:r>
+        <w:rPr>
+          <w:rFonts w:ascii="Arial" w:hAnsi="Arial" w:cs="Arial"/>
+          <w:sz w:val="24"/>
+          <w:szCs w:val="24"/>
+        </w:rPr>
+        <w:t>sistema administrador, m</w:t>
+      </w:r>
+      <w:r>
+        <w:rPr>
+          <w:rFonts w:ascii="Arial" w:hAnsi="Arial" w:cs="Arial"/>
+          <w:sz w:val="24"/>
+          <w:szCs w:val="24"/>
+        </w:rPr>
+        <w:t>ediante un usuario y una contraseña</w:t>
+      </w:r>
+      <w:r>
+        <w:rPr>
+          <w:rFonts w:ascii="Arial" w:hAnsi="Arial" w:cs="Arial"/>
+          <w:sz w:val="24"/>
+          <w:szCs w:val="24"/>
+        </w:rPr>
+        <w:t>.}</w:t>
       </w:r>
     </w:p>
     <w:p>
@@ -3998,39 +3996,7 @@
           <w:sz w:val="24"/>
           <w:szCs w:val="24"/>
         </w:rPr>
-        <w:t>La aplicación</w:t>
-      </w:r>
-      <w:r>
-        <w:rPr>
-          <w:rFonts w:ascii="Arial" w:hAnsi="Arial" w:cs="Arial"/>
-          <w:sz w:val="24"/>
-          <w:szCs w:val="24"/>
-        </w:rPr>
-        <w:t xml:space="preserve"> debe permitir a los usuarios autorizados ingresar al </w:t>
-      </w:r>
-      <w:r>
-        <w:rPr>
-          <w:rFonts w:ascii="Arial" w:hAnsi="Arial" w:cs="Arial"/>
-          <w:sz w:val="24"/>
-          <w:szCs w:val="24"/>
-        </w:rPr>
-        <w:t>sistema administrador, m</w:t>
-      </w:r>
-      <w:r>
-        <w:rPr>
-          <w:rFonts w:ascii="Arial" w:hAnsi="Arial" w:cs="Arial"/>
-          <w:sz w:val="24"/>
-          <w:szCs w:val="24"/>
-        </w:rPr>
-        <w:t>ediante un usuario y una contraseña</w:t>
-      </w:r>
-      <w:r>
-        <w:rPr>
-          <w:rFonts w:ascii="Arial" w:hAnsi="Arial" w:cs="Arial"/>
-          <w:sz w:val="24"/>
-          <w:szCs w:val="24"/>
-        </w:rPr>
-        <w:t>.}</w:t>
+        <w:t>La aplicación tendrá la función de registrar las interacciones que se realicen en la aplicación web</w:t>
       </w:r>
     </w:p>
     <w:p>
@@ -4054,30 +4020,6 @@
           <w:sz w:val="24"/>
           <w:szCs w:val="24"/>
         </w:rPr>
-        <w:t>La aplicación tendrá la función de registrar las interacciones que se realicen en la aplicación web</w:t>
-      </w:r>
-    </w:p>
-    <w:p>
-      <w:pPr>
-        <w:pStyle w:val="Prrafodelista"/>
-        <w:numPr>
-          <w:ilvl w:val="0"/>
-          <w:numId w:val="1"/>
-        </w:numPr>
-        <w:spacing w:line="360" w:lineRule="auto"/>
-        <w:jc w:val="both"/>
-        <w:rPr>
-          <w:rFonts w:ascii="Arial" w:hAnsi="Arial" w:cs="Arial"/>
-          <w:sz w:val="24"/>
-          <w:szCs w:val="24"/>
-        </w:rPr>
-      </w:pPr>
-      <w:r>
-        <w:rPr>
-          <w:rFonts w:ascii="Arial" w:hAnsi="Arial" w:cs="Arial"/>
-          <w:sz w:val="24"/>
-          <w:szCs w:val="24"/>
-        </w:rPr>
         <w:t>La aplicación tiene la función de validar los datos que se ingresen que concuerden con el tipo de dato requerido.</w:t>
       </w:r>
     </w:p>
@@ -4086,15 +4028,15 @@
       <w:pPr>
         <w:pStyle w:val="Ttulo2"/>
       </w:pPr>
-      <w:bookmarkStart w:id="7" w:name="_Toc10754145"/>
-      <w:bookmarkStart w:id="8" w:name="_Toc15396039"/>
-      <w:bookmarkStart w:id="9" w:name="_Toc15505913"/>
+      <w:bookmarkStart w:id="6" w:name="_Toc10754145"/>
+      <w:bookmarkStart w:id="7" w:name="_Toc15396039"/>
+      <w:bookmarkStart w:id="8" w:name="_Toc15505913"/>
       <w:r>
         <w:t>Requerimientos no Funcionales</w:t>
       </w:r>
+      <w:bookmarkEnd w:id="6"/>
       <w:bookmarkEnd w:id="7"/>
       <w:bookmarkEnd w:id="8"/>
-      <w:bookmarkEnd w:id="9"/>
     </w:p>
     <w:p/>
     <w:p>
@@ -4664,7 +4606,7 @@
           <w:rFonts w:eastAsia="Times New Roman"/>
         </w:rPr>
       </w:pPr>
-      <w:bookmarkStart w:id="10" w:name="_Toc15505914"/>
+      <w:bookmarkStart w:id="9" w:name="_Toc15505914"/>
       <w:r>
         <w:rPr>
           <w:rFonts w:eastAsia="Times New Roman"/>
@@ -4672,7 +4614,7 @@
         <w:lastRenderedPageBreak/>
         <w:t>Requerimientos funcionales y no funcionales pertenecientes a los casos de uso</w:t>
       </w:r>
-      <w:bookmarkEnd w:id="10"/>
+      <w:bookmarkEnd w:id="9"/>
     </w:p>
     <w:p/>
     <w:p>
@@ -5059,7 +5001,7 @@
           <w:rFonts w:eastAsia="Arial"/>
         </w:rPr>
       </w:pPr>
-      <w:bookmarkStart w:id="11" w:name="_Toc15505915"/>
+      <w:bookmarkStart w:id="10" w:name="_Toc15505915"/>
       <w:r>
         <w:rPr>
           <w:rFonts w:eastAsia="Arial"/>
@@ -5067,7 +5009,263 @@
         <w:lastRenderedPageBreak/>
         <w:t>JUSTIFICACIÓN DE LA SELECCIÓN DE LA SELECCIÓN DE LA TECNOLOGÍA WEB A EMPLEAR</w:t>
       </w:r>
+      <w:bookmarkEnd w:id="10"/>
+    </w:p>
+    <w:p>
+      <w:pPr>
+        <w:rPr>
+          <w:lang w:eastAsia="en-US"/>
+        </w:rPr>
+      </w:pPr>
+    </w:p>
+    <w:p>
+      <w:pPr>
+        <w:spacing w:line="360" w:lineRule="auto"/>
+        <w:jc w:val="both"/>
+        <w:rPr>
+          <w:rFonts w:ascii="Arial" w:hAnsi="Arial" w:cs="Arial"/>
+          <w:sz w:val="24"/>
+          <w:lang w:eastAsia="en-US"/>
+        </w:rPr>
+      </w:pPr>
+      <w:r>
+        <w:rPr>
+          <w:rFonts w:ascii="Arial" w:hAnsi="Arial" w:cs="Arial"/>
+          <w:sz w:val="24"/>
+          <w:lang w:eastAsia="en-US"/>
+        </w:rPr>
+        <w:t>En la actualidad contamos con una gran cantidad de lenguajes de programación para desarrollar infinidad de aplicaciones. Una de las tecnologías que están cambiando la forma de cómo nos movemos, como compramos e incluso como nos comunicamos es la tecnología web.</w:t>
+      </w:r>
+    </w:p>
+    <w:p>
+      <w:pPr>
+        <w:spacing w:line="360" w:lineRule="auto"/>
+        <w:jc w:val="both"/>
+        <w:rPr>
+          <w:rFonts w:ascii="Arial" w:hAnsi="Arial" w:cs="Arial"/>
+          <w:sz w:val="24"/>
+          <w:lang w:eastAsia="en-US"/>
+        </w:rPr>
+      </w:pPr>
+      <w:r>
+        <w:rPr>
+          <w:rFonts w:ascii="Arial" w:hAnsi="Arial" w:cs="Arial"/>
+          <w:sz w:val="24"/>
+          <w:lang w:eastAsia="en-US"/>
+        </w:rPr>
+        <w:t>Una de las propuestas de crecimiento de la empresa Agrotracsem es vender algunos de sus artículos por internet, a grandes rasgos la empresa desea desarrollar una tienda virtual con comercio electrónico.</w:t>
+      </w:r>
+    </w:p>
+    <w:p>
+      <w:pPr>
+        <w:spacing w:line="360" w:lineRule="auto"/>
+        <w:jc w:val="both"/>
+        <w:rPr>
+          <w:rFonts w:ascii="Arial" w:hAnsi="Arial" w:cs="Arial"/>
+          <w:sz w:val="24"/>
+          <w:lang w:eastAsia="en-US"/>
+        </w:rPr>
+      </w:pPr>
+      <w:r>
+        <w:rPr>
+          <w:rFonts w:ascii="Arial" w:hAnsi="Arial" w:cs="Arial"/>
+          <w:sz w:val="24"/>
+          <w:lang w:eastAsia="en-US"/>
+        </w:rPr>
+        <w:t xml:space="preserve">Se utiliza la tecnología web basados en el requerimiento que la empresa propone, por lo que se utiliza un lenguaje de programación popular, eficiente y muy seguro llamado PHP, así mismo para el desarrollo de la aplicación web se utiliza un framework llamado CodeIgniter que permite desarrollar aplicaciones web en poco tiempo y a la vez es seguro y eficiente. Se utiliza PHP porque es uno de los lenguajes de programación para </w:t>
+      </w:r>
+      <w:proofErr w:type="gramStart"/>
+      <w:r>
+        <w:rPr>
+          <w:rFonts w:ascii="Arial" w:hAnsi="Arial" w:cs="Arial"/>
+          <w:sz w:val="24"/>
+          <w:lang w:eastAsia="en-US"/>
+        </w:rPr>
+        <w:t>la web más utilizadas</w:t>
+      </w:r>
+      <w:proofErr w:type="gramEnd"/>
+      <w:r>
+        <w:rPr>
+          <w:rFonts w:ascii="Arial" w:hAnsi="Arial" w:cs="Arial"/>
+          <w:sz w:val="24"/>
+          <w:lang w:eastAsia="en-US"/>
+        </w:rPr>
+        <w:t xml:space="preserve"> en todo el mundo, ya que se estima que el 80% de las tiendas en línea están desarrolladas con este lenguaje.</w:t>
+      </w:r>
+    </w:p>
+    <w:p>
+      <w:pPr>
+        <w:spacing w:line="360" w:lineRule="auto"/>
+        <w:jc w:val="both"/>
+        <w:rPr>
+          <w:rFonts w:ascii="Arial" w:hAnsi="Arial" w:cs="Arial"/>
+          <w:sz w:val="24"/>
+          <w:lang w:eastAsia="en-US"/>
+        </w:rPr>
+      </w:pPr>
+      <w:r>
+        <w:rPr>
+          <w:rFonts w:ascii="Arial" w:hAnsi="Arial" w:cs="Arial"/>
+          <w:sz w:val="24"/>
+          <w:lang w:eastAsia="en-US"/>
+        </w:rPr>
+        <w:t xml:space="preserve">Para ejecutar un entorno de desarrollo PHP es necesario tener instalado un servidor apache que compile todo el código desarrollado con CodeIgniter y muestre la interfaz de usuario funcionando. </w:t>
+      </w:r>
+    </w:p>
+    <w:p>
+      <w:pPr>
+        <w:spacing w:line="360" w:lineRule="auto"/>
+        <w:jc w:val="both"/>
+        <w:rPr>
+          <w:rFonts w:ascii="Arial" w:hAnsi="Arial" w:cs="Arial"/>
+          <w:sz w:val="24"/>
+          <w:lang w:eastAsia="en-US"/>
+        </w:rPr>
+      </w:pPr>
+      <w:r>
+        <w:rPr>
+          <w:rFonts w:ascii="Arial" w:hAnsi="Arial" w:cs="Arial"/>
+          <w:sz w:val="24"/>
+          <w:lang w:eastAsia="en-US"/>
+        </w:rPr>
+        <w:t xml:space="preserve">Se utilizó un sistema gestor de bases de datos llamado MySQL ya que, además de ser seguro y fácil de implementar permite que la base de datos sea escalable. En la mayoría de los hosting gratuitos permiten ejecutar PHP y MySQL sin pagar un solo peso, lo cual los </w:t>
+      </w:r>
+      <w:r>
+        <w:rPr>
+          <w:rFonts w:ascii="Arial" w:hAnsi="Arial" w:cs="Arial"/>
+          <w:sz w:val="24"/>
+          <w:lang w:eastAsia="en-US"/>
+        </w:rPr>
+        <w:t>hacen</w:t>
+      </w:r>
+      <w:r>
+        <w:rPr>
+          <w:rFonts w:ascii="Arial" w:hAnsi="Arial" w:cs="Arial"/>
+          <w:sz w:val="24"/>
+          <w:lang w:eastAsia="en-US"/>
+        </w:rPr>
+        <w:t xml:space="preserve"> los favoritos ent</w:t>
+      </w:r>
+      <w:r>
+        <w:rPr>
+          <w:rFonts w:ascii="Arial" w:hAnsi="Arial" w:cs="Arial"/>
+          <w:sz w:val="24"/>
+          <w:lang w:eastAsia="en-US"/>
+        </w:rPr>
+        <w:t xml:space="preserve">re los desarrolladores </w:t>
+      </w:r>
+      <w:proofErr w:type="spellStart"/>
+      <w:r>
+        <w:rPr>
+          <w:rFonts w:ascii="Arial" w:hAnsi="Arial" w:cs="Arial"/>
+          <w:sz w:val="24"/>
+          <w:lang w:eastAsia="en-US"/>
+        </w:rPr>
+        <w:t>backend</w:t>
+      </w:r>
+      <w:proofErr w:type="spellEnd"/>
+      <w:r>
+        <w:rPr>
+          <w:rFonts w:ascii="Arial" w:hAnsi="Arial" w:cs="Arial"/>
+          <w:sz w:val="24"/>
+          <w:lang w:eastAsia="en-US"/>
+        </w:rPr>
+        <w:t>.</w:t>
+      </w:r>
+    </w:p>
+    <w:p>
+      <w:pPr>
+        <w:spacing w:line="360" w:lineRule="auto"/>
+        <w:jc w:val="both"/>
+        <w:rPr>
+          <w:rFonts w:ascii="Arial" w:hAnsi="Arial" w:cs="Arial"/>
+          <w:sz w:val="24"/>
+          <w:lang w:eastAsia="en-US"/>
+        </w:rPr>
+      </w:pPr>
+      <w:r>
+        <w:rPr>
+          <w:rFonts w:ascii="Arial" w:hAnsi="Arial" w:cs="Arial"/>
+          <w:sz w:val="24"/>
+          <w:lang w:eastAsia="en-US"/>
+        </w:rPr>
+        <w:t xml:space="preserve">Ya que hablamos de hosting para montar esta aplicación web se decidió utilizar un hosting gratuito llamado x10Hosting que además de ser completamente </w:t>
+      </w:r>
+      <w:r>
+        <w:rPr>
+          <w:rFonts w:ascii="Arial" w:hAnsi="Arial" w:cs="Arial"/>
+          <w:sz w:val="24"/>
+          <w:lang w:eastAsia="en-US"/>
+        </w:rPr>
+        <w:lastRenderedPageBreak/>
+        <w:t>gratuito te permite crear dos dominios y dos cuentas de correo electrónico. Este servicio te permite subir los archivos a través de una cuenta FTP lo cual lo hace más sencillo de gestionar los archivos.</w:t>
+      </w:r>
+    </w:p>
+    <w:p>
+      <w:pPr>
+        <w:spacing w:line="360" w:lineRule="auto"/>
+        <w:jc w:val="both"/>
+        <w:rPr>
+          <w:rFonts w:ascii="Arial" w:hAnsi="Arial" w:cs="Arial"/>
+          <w:sz w:val="24"/>
+          <w:lang w:eastAsia="en-US"/>
+        </w:rPr>
+      </w:pPr>
+      <w:r>
+        <w:rPr>
+          <w:rFonts w:ascii="Arial" w:hAnsi="Arial" w:cs="Arial"/>
+          <w:sz w:val="24"/>
+          <w:lang w:eastAsia="en-US"/>
+        </w:rPr>
+        <w:t xml:space="preserve">Para finalizar este apartado de la justificación de la tecnología continuemos con la librería Grosery Crud que funciona con CodeIgniter y que permite crear un CRUD en cuestión de minutos, una de las más grandes ventajas de utilizar esta librería es que permite generar reportes en formato PDF y además de exportar toda la información en cualquier formato de lectura. </w:t>
+      </w:r>
+      <w:r>
+        <w:rPr>
+          <w:rFonts w:ascii="Arial" w:hAnsi="Arial" w:cs="Arial"/>
+          <w:sz w:val="24"/>
+          <w:lang w:eastAsia="en-US"/>
+        </w:rPr>
+        <w:t>También mencionar que hicimos</w:t>
+      </w:r>
+      <w:bookmarkStart w:id="11" w:name="_GoBack"/>
       <w:bookmarkEnd w:id="11"/>
+      <w:r>
+        <w:rPr>
+          <w:rFonts w:ascii="Arial" w:hAnsi="Arial" w:cs="Arial"/>
+          <w:sz w:val="24"/>
+          <w:lang w:eastAsia="en-US"/>
+        </w:rPr>
+        <w:t xml:space="preserve"> uso de otra librería para generar reportes en PDF llamada </w:t>
+      </w:r>
+      <w:proofErr w:type="spellStart"/>
+      <w:r>
+        <w:rPr>
+          <w:rFonts w:ascii="Arial" w:hAnsi="Arial" w:cs="Arial"/>
+          <w:sz w:val="24"/>
+          <w:lang w:eastAsia="en-US"/>
+        </w:rPr>
+        <w:t>dompdf</w:t>
+      </w:r>
+      <w:proofErr w:type="spellEnd"/>
+      <w:r>
+        <w:rPr>
+          <w:rFonts w:ascii="Arial" w:hAnsi="Arial" w:cs="Arial"/>
+          <w:sz w:val="24"/>
+          <w:lang w:eastAsia="en-US"/>
+        </w:rPr>
+        <w:t xml:space="preserve"> que es completamente gratuita y sencilla de instalar y utilizar.</w:t>
+      </w:r>
+    </w:p>
+    <w:p>
+      <w:pPr>
+        <w:spacing w:line="360" w:lineRule="auto"/>
+        <w:jc w:val="both"/>
+        <w:rPr>
+          <w:rFonts w:ascii="Arial" w:hAnsi="Arial" w:cs="Arial"/>
+          <w:sz w:val="24"/>
+          <w:lang w:eastAsia="en-US"/>
+        </w:rPr>
+      </w:pPr>
     </w:p>
     <w:p>
       <w:pPr>
@@ -7785,9 +7983,50 @@
         <w:t>INTERFACES</w:t>
       </w:r>
       <w:bookmarkEnd w:id="21"/>
-      <w:r>
+    </w:p>
+    <w:p>
+      <w:pPr>
+        <w:pStyle w:val="Ttulo1"/>
         <w:rPr>
           <w:rFonts w:eastAsia="Arial"/>
+        </w:rPr>
+      </w:pPr>
+    </w:p>
+    <w:p>
+      <w:pPr>
+        <w:rPr>
+          <w:rFonts w:ascii="Arial" w:eastAsia="Arial" w:hAnsi="Arial" w:cs="Arial"/>
+        </w:rPr>
+      </w:pPr>
+      <w:hyperlink r:id="rId35" w:history="1">
+        <w:r>
+          <w:rPr>
+            <w:rStyle w:val="Hipervnculo"/>
+            <w:rFonts w:ascii="Arial" w:eastAsia="Arial" w:hAnsi="Arial" w:cs="Arial"/>
+            <w:sz w:val="24"/>
+          </w:rPr>
+          <w:t>Consultar docu</w:t>
+        </w:r>
+        <w:r>
+          <w:rPr>
+            <w:rStyle w:val="Hipervnculo"/>
+            <w:rFonts w:ascii="Arial" w:eastAsia="Arial" w:hAnsi="Arial" w:cs="Arial"/>
+            <w:sz w:val="24"/>
+          </w:rPr>
+          <w:t>m</w:t>
+        </w:r>
+        <w:r>
+          <w:rPr>
+            <w:rStyle w:val="Hipervnculo"/>
+            <w:rFonts w:ascii="Arial" w:eastAsia="Arial" w:hAnsi="Arial" w:cs="Arial"/>
+            <w:sz w:val="24"/>
+          </w:rPr>
+          <w:t>ento ahora.</w:t>
+        </w:r>
+      </w:hyperlink>
+      <w:r>
+        <w:rPr>
+          <w:rFonts w:ascii="Arial" w:eastAsia="Arial" w:hAnsi="Arial" w:cs="Arial"/>
         </w:rPr>
         <w:t xml:space="preserve"> </w:t>
       </w:r>
@@ -8680,7 +8919,7 @@
           <w:sz w:val="24"/>
         </w:rPr>
         <w:sectPr>
-          <w:footerReference w:type="default" r:id="rId35"/>
+          <w:footerReference w:type="default" r:id="rId36"/>
           <w:pgSz w:w="12240" w:h="15840"/>
           <w:pgMar w:top="2268" w:right="1418" w:bottom="1418" w:left="2268" w:header="709" w:footer="709" w:gutter="0"/>
           <w:cols w:space="708"/>
@@ -9368,7 +9607,6 @@
                 <w:lang w:val="es-MX"/>
               </w:rPr>
             </w:pPr>
-            <w:proofErr w:type="spellStart"/>
             <w:r>
               <w:rPr>
                 <w:rFonts w:ascii="Arial" w:hAnsi="Arial" w:cs="Arial"/>
@@ -9376,7 +9614,6 @@
               </w:rPr>
               <w:t>Joana</w:t>
             </w:r>
-            <w:proofErr w:type="spellEnd"/>
           </w:p>
         </w:tc>
         <w:tc>
@@ -10690,23 +10927,7 @@
                 <w:rFonts w:ascii="Arial" w:hAnsi="Arial" w:cs="Arial"/>
                 <w:lang w:val="es-MX"/>
               </w:rPr>
-              <w:t xml:space="preserve">Alberto, Eduardo, </w:t>
-            </w:r>
-            <w:proofErr w:type="spellStart"/>
-            <w:r>
-              <w:rPr>
-                <w:rFonts w:ascii="Arial" w:hAnsi="Arial" w:cs="Arial"/>
-                <w:lang w:val="es-MX"/>
-              </w:rPr>
-              <w:t>Joana</w:t>
-            </w:r>
-            <w:proofErr w:type="spellEnd"/>
-            <w:r>
-              <w:rPr>
-                <w:rFonts w:ascii="Arial" w:hAnsi="Arial" w:cs="Arial"/>
-                <w:lang w:val="es-MX"/>
-              </w:rPr>
-              <w:t>, Irving.</w:t>
+              <w:t>Alberto, Eduardo, Joana, Irving.</w:t>
             </w:r>
           </w:p>
         </w:tc>
@@ -10953,23 +11174,7 @@
                 <w:rFonts w:ascii="Arial" w:hAnsi="Arial" w:cs="Arial"/>
                 <w:lang w:val="es-MX"/>
               </w:rPr>
-              <w:t xml:space="preserve">Irving, Eduardo, </w:t>
-            </w:r>
-            <w:proofErr w:type="spellStart"/>
-            <w:r>
-              <w:rPr>
-                <w:rFonts w:ascii="Arial" w:hAnsi="Arial" w:cs="Arial"/>
-                <w:lang w:val="es-MX"/>
-              </w:rPr>
-              <w:t>Joana</w:t>
-            </w:r>
-            <w:proofErr w:type="spellEnd"/>
-            <w:r>
-              <w:rPr>
-                <w:rFonts w:ascii="Arial" w:hAnsi="Arial" w:cs="Arial"/>
-                <w:lang w:val="es-MX"/>
-              </w:rPr>
-              <w:t>, Alberto.</w:t>
+              <w:t>Irving, Eduardo, Joana, Alberto.</w:t>
             </w:r>
           </w:p>
         </w:tc>
@@ -11553,7 +11758,7 @@
     </w:p>
     <w:p/>
     <w:sectPr>
-      <w:footerReference w:type="default" r:id="rId36"/>
+      <w:footerReference w:type="default" r:id="rId37"/>
       <w:pgSz w:w="15840" w:h="12240" w:orient="landscape"/>
       <w:pgMar w:top="2268" w:right="2268" w:bottom="1418" w:left="1418" w:header="709" w:footer="709" w:gutter="0"/>
       <w:cols w:space="708"/>
@@ -11564,7 +11769,7 @@
 </file>
 
 <file path=word/endnotes.xml><?xml version="1.0" encoding="utf-8"?>
-<w:endnotes xmlns:wpc="http://schemas.microsoft.com/office/word/2010/wordprocessingCanvas" xmlns:cx="http://schemas.microsoft.com/office/drawing/2014/chartex" xmlns:mc="http://schemas.openxmlformats.org/markup-compatibility/2006" xmlns:o="urn:schemas-microsoft-com:office:office" xmlns:r="http://schemas.openxmlformats.org/officeDocument/2006/relationships" xmlns:m="http://schemas.openxmlformats.org/officeDocument/2006/math" xmlns:v="urn:schemas-microsoft-com:vml" xmlns:wp14="http://schemas.microsoft.com/office/word/2010/wordprocessingDrawing" xmlns:wp="http://schemas.openxmlformats.org/drawingml/2006/wordprocessingDrawing" xmlns:w10="urn:schemas-microsoft-com:office:word" xmlns:w="http://schemas.openxmlformats.org/wordprocessingml/2006/main" xmlns:w14="http://schemas.microsoft.com/office/word/2010/wordml" xmlns:w15="http://schemas.microsoft.com/office/word/2012/wordml" xmlns:w16se="http://schemas.microsoft.com/office/word/2015/wordml/symex" xmlns:wpg="http://schemas.microsoft.com/office/word/2010/wordprocessingGroup" xmlns:wpi="http://schemas.microsoft.com/office/word/2010/wordprocessingInk" xmlns:wne="http://schemas.microsoft.com/office/word/2006/wordml" xmlns:wps="http://schemas.microsoft.com/office/word/2010/wordprocessingShape" mc:Ignorable="w14 w15 w16se wp14">
+<w:endnotes xmlns:wpc="http://schemas.microsoft.com/office/word/2010/wordprocessingCanvas" xmlns:mc="http://schemas.openxmlformats.org/markup-compatibility/2006" xmlns:o="urn:schemas-microsoft-com:office:office" xmlns:r="http://schemas.openxmlformats.org/officeDocument/2006/relationships" xmlns:m="http://schemas.openxmlformats.org/officeDocument/2006/math" xmlns:v="urn:schemas-microsoft-com:vml" xmlns:wp14="http://schemas.microsoft.com/office/word/2010/wordprocessingDrawing" xmlns:wp="http://schemas.openxmlformats.org/drawingml/2006/wordprocessingDrawing" xmlns:w10="urn:schemas-microsoft-com:office:word" xmlns:w="http://schemas.openxmlformats.org/wordprocessingml/2006/main" xmlns:w14="http://schemas.microsoft.com/office/word/2010/wordml" xmlns:w15="http://schemas.microsoft.com/office/word/2012/wordml" xmlns:wpg="http://schemas.microsoft.com/office/word/2010/wordprocessingGroup" xmlns:wpi="http://schemas.microsoft.com/office/word/2010/wordprocessingInk" xmlns:wne="http://schemas.microsoft.com/office/word/2006/wordml" xmlns:wps="http://schemas.microsoft.com/office/word/2010/wordprocessingShape" mc:Ignorable="w14 w15 wp14">
   <w:endnote w:type="separator" w:id="-1">
     <w:p>
       <w:pPr>
@@ -11589,7 +11794,7 @@
 </file>
 
 <file path=word/footer1.xml><?xml version="1.0" encoding="utf-8"?>
-<w:ftr xmlns:wpc="http://schemas.microsoft.com/office/word/2010/wordprocessingCanvas" xmlns:cx="http://schemas.microsoft.com/office/drawing/2014/chartex" xmlns:mc="http://schemas.openxmlformats.org/markup-compatibility/2006" xmlns:o="urn:schemas-microsoft-com:office:office" xmlns:r="http://schemas.openxmlformats.org/officeDocument/2006/relationships" xmlns:m="http://schemas.openxmlformats.org/officeDocument/2006/math" xmlns:v="urn:schemas-microsoft-com:vml" xmlns:wp14="http://schemas.microsoft.com/office/word/2010/wordprocessingDrawing" xmlns:wp="http://schemas.openxmlformats.org/drawingml/2006/wordprocessingDrawing" xmlns:w10="urn:schemas-microsoft-com:office:word" xmlns:w="http://schemas.openxmlformats.org/wordprocessingml/2006/main" xmlns:w14="http://schemas.microsoft.com/office/word/2010/wordml" xmlns:w15="http://schemas.microsoft.com/office/word/2012/wordml" xmlns:w16se="http://schemas.microsoft.com/office/word/2015/wordml/symex" xmlns:wpg="http://schemas.microsoft.com/office/word/2010/wordprocessingGroup" xmlns:wpi="http://schemas.microsoft.com/office/word/2010/wordprocessingInk" xmlns:wne="http://schemas.microsoft.com/office/word/2006/wordml" xmlns:wps="http://schemas.microsoft.com/office/word/2010/wordprocessingShape" mc:Ignorable="w14 w15 w16se wp14">
+<w:ftr xmlns:wpc="http://schemas.microsoft.com/office/word/2010/wordprocessingCanvas" xmlns:mc="http://schemas.openxmlformats.org/markup-compatibility/2006" xmlns:o="urn:schemas-microsoft-com:office:office" xmlns:r="http://schemas.openxmlformats.org/officeDocument/2006/relationships" xmlns:m="http://schemas.openxmlformats.org/officeDocument/2006/math" xmlns:v="urn:schemas-microsoft-com:vml" xmlns:wp14="http://schemas.microsoft.com/office/word/2010/wordprocessingDrawing" xmlns:wp="http://schemas.openxmlformats.org/drawingml/2006/wordprocessingDrawing" xmlns:w10="urn:schemas-microsoft-com:office:word" xmlns:w="http://schemas.openxmlformats.org/wordprocessingml/2006/main" xmlns:w14="http://schemas.microsoft.com/office/word/2010/wordml" xmlns:w15="http://schemas.microsoft.com/office/word/2012/wordml" xmlns:wpg="http://schemas.microsoft.com/office/word/2010/wordprocessingGroup" xmlns:wpi="http://schemas.microsoft.com/office/word/2010/wordprocessingInk" xmlns:wne="http://schemas.microsoft.com/office/word/2006/wordml" xmlns:wps="http://schemas.microsoft.com/office/word/2010/wordprocessingShape" mc:Ignorable="w14 w15 wp14">
   <w:sdt>
     <w:sdtPr>
       <w:id w:val="1196655127"/>
@@ -11598,7 +11803,6 @@
         <w:docPartUnique/>
       </w:docPartObj>
     </w:sdtPr>
-    <w:sdtEndPr/>
     <w:sdtContent>
       <w:p>
         <w:pPr>
@@ -11619,7 +11823,7 @@
             <w:noProof/>
             <w:lang w:val="es-ES"/>
           </w:rPr>
-          <w:t>10</w:t>
+          <w:t>11</w:t>
         </w:r>
         <w:r>
           <w:fldChar w:fldCharType="end"/>
@@ -11636,7 +11840,7 @@
 </file>
 
 <file path=word/footer2.xml><?xml version="1.0" encoding="utf-8"?>
-<w:ftr xmlns:wpc="http://schemas.microsoft.com/office/word/2010/wordprocessingCanvas" xmlns:cx="http://schemas.microsoft.com/office/drawing/2014/chartex" xmlns:mc="http://schemas.openxmlformats.org/markup-compatibility/2006" xmlns:o="urn:schemas-microsoft-com:office:office" xmlns:r="http://schemas.openxmlformats.org/officeDocument/2006/relationships" xmlns:m="http://schemas.openxmlformats.org/officeDocument/2006/math" xmlns:v="urn:schemas-microsoft-com:vml" xmlns:wp14="http://schemas.microsoft.com/office/word/2010/wordprocessingDrawing" xmlns:wp="http://schemas.openxmlformats.org/drawingml/2006/wordprocessingDrawing" xmlns:w10="urn:schemas-microsoft-com:office:word" xmlns:w="http://schemas.openxmlformats.org/wordprocessingml/2006/main" xmlns:w14="http://schemas.microsoft.com/office/word/2010/wordml" xmlns:w15="http://schemas.microsoft.com/office/word/2012/wordml" xmlns:w16se="http://schemas.microsoft.com/office/word/2015/wordml/symex" xmlns:wpg="http://schemas.microsoft.com/office/word/2010/wordprocessingGroup" xmlns:wpi="http://schemas.microsoft.com/office/word/2010/wordprocessingInk" xmlns:wne="http://schemas.microsoft.com/office/word/2006/wordml" xmlns:wps="http://schemas.microsoft.com/office/word/2010/wordprocessingShape" mc:Ignorable="w14 w15 w16se wp14">
+<w:ftr xmlns:wpc="http://schemas.microsoft.com/office/word/2010/wordprocessingCanvas" xmlns:mc="http://schemas.openxmlformats.org/markup-compatibility/2006" xmlns:o="urn:schemas-microsoft-com:office:office" xmlns:r="http://schemas.openxmlformats.org/officeDocument/2006/relationships" xmlns:m="http://schemas.openxmlformats.org/officeDocument/2006/math" xmlns:v="urn:schemas-microsoft-com:vml" xmlns:wp14="http://schemas.microsoft.com/office/word/2010/wordprocessingDrawing" xmlns:wp="http://schemas.openxmlformats.org/drawingml/2006/wordprocessingDrawing" xmlns:w10="urn:schemas-microsoft-com:office:word" xmlns:w="http://schemas.openxmlformats.org/wordprocessingml/2006/main" xmlns:w14="http://schemas.microsoft.com/office/word/2010/wordml" xmlns:w15="http://schemas.microsoft.com/office/word/2012/wordml" xmlns:wpg="http://schemas.microsoft.com/office/word/2010/wordprocessingGroup" xmlns:wpi="http://schemas.microsoft.com/office/word/2010/wordprocessingInk" xmlns:wne="http://schemas.microsoft.com/office/word/2006/wordml" xmlns:wps="http://schemas.microsoft.com/office/word/2010/wordprocessingShape" mc:Ignorable="w14 w15 wp14">
   <w:sdt>
     <w:sdtPr>
       <w:id w:val="-1909604780"/>
@@ -11645,7 +11849,6 @@
         <w:docPartUnique/>
       </w:docPartObj>
     </w:sdtPr>
-    <w:sdtEndPr/>
     <w:sdtContent>
       <w:p>
         <w:pPr>
@@ -11683,7 +11886,7 @@
 </file>
 
 <file path=word/footer3.xml><?xml version="1.0" encoding="utf-8"?>
-<w:ftr xmlns:wpc="http://schemas.microsoft.com/office/word/2010/wordprocessingCanvas" xmlns:cx="http://schemas.microsoft.com/office/drawing/2014/chartex" xmlns:mc="http://schemas.openxmlformats.org/markup-compatibility/2006" xmlns:o="urn:schemas-microsoft-com:office:office" xmlns:r="http://schemas.openxmlformats.org/officeDocument/2006/relationships" xmlns:m="http://schemas.openxmlformats.org/officeDocument/2006/math" xmlns:v="urn:schemas-microsoft-com:vml" xmlns:wp14="http://schemas.microsoft.com/office/word/2010/wordprocessingDrawing" xmlns:wp="http://schemas.openxmlformats.org/drawingml/2006/wordprocessingDrawing" xmlns:w10="urn:schemas-microsoft-com:office:word" xmlns:w="http://schemas.openxmlformats.org/wordprocessingml/2006/main" xmlns:w14="http://schemas.microsoft.com/office/word/2010/wordml" xmlns:w15="http://schemas.microsoft.com/office/word/2012/wordml" xmlns:w16se="http://schemas.microsoft.com/office/word/2015/wordml/symex" xmlns:wpg="http://schemas.microsoft.com/office/word/2010/wordprocessingGroup" xmlns:wpi="http://schemas.microsoft.com/office/word/2010/wordprocessingInk" xmlns:wne="http://schemas.microsoft.com/office/word/2006/wordml" xmlns:wps="http://schemas.microsoft.com/office/word/2010/wordprocessingShape" mc:Ignorable="w14 w15 w16se wp14">
+<w:ftr xmlns:wpc="http://schemas.microsoft.com/office/word/2010/wordprocessingCanvas" xmlns:mc="http://schemas.openxmlformats.org/markup-compatibility/2006" xmlns:o="urn:schemas-microsoft-com:office:office" xmlns:r="http://schemas.openxmlformats.org/officeDocument/2006/relationships" xmlns:m="http://schemas.openxmlformats.org/officeDocument/2006/math" xmlns:v="urn:schemas-microsoft-com:vml" xmlns:wp14="http://schemas.microsoft.com/office/word/2010/wordprocessingDrawing" xmlns:wp="http://schemas.openxmlformats.org/drawingml/2006/wordprocessingDrawing" xmlns:w10="urn:schemas-microsoft-com:office:word" xmlns:w="http://schemas.openxmlformats.org/wordprocessingml/2006/main" xmlns:w14="http://schemas.microsoft.com/office/word/2010/wordml" xmlns:w15="http://schemas.microsoft.com/office/word/2012/wordml" xmlns:wpg="http://schemas.microsoft.com/office/word/2010/wordprocessingGroup" xmlns:wpi="http://schemas.microsoft.com/office/word/2010/wordprocessingInk" xmlns:wne="http://schemas.microsoft.com/office/word/2006/wordml" xmlns:wps="http://schemas.microsoft.com/office/word/2010/wordprocessingShape" mc:Ignorable="w14 w15 wp14">
   <w:sdt>
     <w:sdtPr>
       <w:id w:val="-173421952"/>
@@ -11692,7 +11895,6 @@
         <w:docPartUnique/>
       </w:docPartObj>
     </w:sdtPr>
-    <w:sdtEndPr/>
     <w:sdtContent>
       <w:p>
         <w:pPr>
@@ -11713,7 +11915,7 @@
             <w:noProof/>
             <w:lang w:val="es-ES"/>
           </w:rPr>
-          <w:t>31</w:t>
+          <w:t>30</w:t>
         </w:r>
         <w:r>
           <w:fldChar w:fldCharType="end"/>
@@ -11730,7 +11932,7 @@
 </file>
 
 <file path=word/footer4.xml><?xml version="1.0" encoding="utf-8"?>
-<w:ftr xmlns:wpc="http://schemas.microsoft.com/office/word/2010/wordprocessingCanvas" xmlns:cx="http://schemas.microsoft.com/office/drawing/2014/chartex" xmlns:mc="http://schemas.openxmlformats.org/markup-compatibility/2006" xmlns:o="urn:schemas-microsoft-com:office:office" xmlns:r="http://schemas.openxmlformats.org/officeDocument/2006/relationships" xmlns:m="http://schemas.openxmlformats.org/officeDocument/2006/math" xmlns:v="urn:schemas-microsoft-com:vml" xmlns:wp14="http://schemas.microsoft.com/office/word/2010/wordprocessingDrawing" xmlns:wp="http://schemas.openxmlformats.org/drawingml/2006/wordprocessingDrawing" xmlns:w10="urn:schemas-microsoft-com:office:word" xmlns:w="http://schemas.openxmlformats.org/wordprocessingml/2006/main" xmlns:w14="http://schemas.microsoft.com/office/word/2010/wordml" xmlns:w15="http://schemas.microsoft.com/office/word/2012/wordml" xmlns:w16se="http://schemas.microsoft.com/office/word/2015/wordml/symex" xmlns:wpg="http://schemas.microsoft.com/office/word/2010/wordprocessingGroup" xmlns:wpi="http://schemas.microsoft.com/office/word/2010/wordprocessingInk" xmlns:wne="http://schemas.microsoft.com/office/word/2006/wordml" xmlns:wps="http://schemas.microsoft.com/office/word/2010/wordprocessingShape" mc:Ignorable="w14 w15 w16se wp14">
+<w:ftr xmlns:wpc="http://schemas.microsoft.com/office/word/2010/wordprocessingCanvas" xmlns:mc="http://schemas.openxmlformats.org/markup-compatibility/2006" xmlns:o="urn:schemas-microsoft-com:office:office" xmlns:r="http://schemas.openxmlformats.org/officeDocument/2006/relationships" xmlns:m="http://schemas.openxmlformats.org/officeDocument/2006/math" xmlns:v="urn:schemas-microsoft-com:vml" xmlns:wp14="http://schemas.microsoft.com/office/word/2010/wordprocessingDrawing" xmlns:wp="http://schemas.openxmlformats.org/drawingml/2006/wordprocessingDrawing" xmlns:w10="urn:schemas-microsoft-com:office:word" xmlns:w="http://schemas.openxmlformats.org/wordprocessingml/2006/main" xmlns:w14="http://schemas.microsoft.com/office/word/2010/wordml" xmlns:w15="http://schemas.microsoft.com/office/word/2012/wordml" xmlns:wpg="http://schemas.microsoft.com/office/word/2010/wordprocessingGroup" xmlns:wpi="http://schemas.microsoft.com/office/word/2010/wordprocessingInk" xmlns:wne="http://schemas.microsoft.com/office/word/2006/wordml" xmlns:wps="http://schemas.microsoft.com/office/word/2010/wordprocessingShape" mc:Ignorable="w14 w15 wp14">
   <w:sdt>
     <w:sdtPr>
       <w:id w:val="400256172"/>
@@ -11739,7 +11941,6 @@
         <w:docPartUnique/>
       </w:docPartObj>
     </w:sdtPr>
-    <w:sdtEndPr/>
     <w:sdtContent>
       <w:p>
         <w:pPr>
@@ -11760,7 +11961,7 @@
             <w:noProof/>
             <w:lang w:val="es-ES"/>
           </w:rPr>
-          <w:t>33</w:t>
+          <w:t>34</w:t>
         </w:r>
         <w:r>
           <w:fldChar w:fldCharType="end"/>
@@ -11777,7 +11978,7 @@
 </file>
 
 <file path=word/footer5.xml><?xml version="1.0" encoding="utf-8"?>
-<w:ftr xmlns:wpc="http://schemas.microsoft.com/office/word/2010/wordprocessingCanvas" xmlns:cx="http://schemas.microsoft.com/office/drawing/2014/chartex" xmlns:mc="http://schemas.openxmlformats.org/markup-compatibility/2006" xmlns:o="urn:schemas-microsoft-com:office:office" xmlns:r="http://schemas.openxmlformats.org/officeDocument/2006/relationships" xmlns:m="http://schemas.openxmlformats.org/officeDocument/2006/math" xmlns:v="urn:schemas-microsoft-com:vml" xmlns:wp14="http://schemas.microsoft.com/office/word/2010/wordprocessingDrawing" xmlns:wp="http://schemas.openxmlformats.org/drawingml/2006/wordprocessingDrawing" xmlns:w10="urn:schemas-microsoft-com:office:word" xmlns:w="http://schemas.openxmlformats.org/wordprocessingml/2006/main" xmlns:w14="http://schemas.microsoft.com/office/word/2010/wordml" xmlns:w15="http://schemas.microsoft.com/office/word/2012/wordml" xmlns:w16se="http://schemas.microsoft.com/office/word/2015/wordml/symex" xmlns:wpg="http://schemas.microsoft.com/office/word/2010/wordprocessingGroup" xmlns:wpi="http://schemas.microsoft.com/office/word/2010/wordprocessingInk" xmlns:wne="http://schemas.microsoft.com/office/word/2006/wordml" xmlns:wps="http://schemas.microsoft.com/office/word/2010/wordprocessingShape" mc:Ignorable="w14 w15 w16se wp14">
+<w:ftr xmlns:wpc="http://schemas.microsoft.com/office/word/2010/wordprocessingCanvas" xmlns:mc="http://schemas.openxmlformats.org/markup-compatibility/2006" xmlns:o="urn:schemas-microsoft-com:office:office" xmlns:r="http://schemas.openxmlformats.org/officeDocument/2006/relationships" xmlns:m="http://schemas.openxmlformats.org/officeDocument/2006/math" xmlns:v="urn:schemas-microsoft-com:vml" xmlns:wp14="http://schemas.microsoft.com/office/word/2010/wordprocessingDrawing" xmlns:wp="http://schemas.openxmlformats.org/drawingml/2006/wordprocessingDrawing" xmlns:w10="urn:schemas-microsoft-com:office:word" xmlns:w="http://schemas.openxmlformats.org/wordprocessingml/2006/main" xmlns:w14="http://schemas.microsoft.com/office/word/2010/wordml" xmlns:w15="http://schemas.microsoft.com/office/word/2012/wordml" xmlns:wpg="http://schemas.microsoft.com/office/word/2010/wordprocessingGroup" xmlns:wpi="http://schemas.microsoft.com/office/word/2010/wordprocessingInk" xmlns:wne="http://schemas.microsoft.com/office/word/2006/wordml" xmlns:wps="http://schemas.microsoft.com/office/word/2010/wordprocessingShape" mc:Ignorable="w14 w15 wp14">
   <w:p>
     <w:pPr>
       <w:pStyle w:val="Piedepgina"/>
@@ -11787,7 +11988,7 @@
 </file>
 
 <file path=word/footnotes.xml><?xml version="1.0" encoding="utf-8"?>
-<w:footnotes xmlns:wpc="http://schemas.microsoft.com/office/word/2010/wordprocessingCanvas" xmlns:cx="http://schemas.microsoft.com/office/drawing/2014/chartex" xmlns:mc="http://schemas.openxmlformats.org/markup-compatibility/2006" xmlns:o="urn:schemas-microsoft-com:office:office" xmlns:r="http://schemas.openxmlformats.org/officeDocument/2006/relationships" xmlns:m="http://schemas.openxmlformats.org/officeDocument/2006/math" xmlns:v="urn:schemas-microsoft-com:vml" xmlns:wp14="http://schemas.microsoft.com/office/word/2010/wordprocessingDrawing" xmlns:wp="http://schemas.openxmlformats.org/drawingml/2006/wordprocessingDrawing" xmlns:w10="urn:schemas-microsoft-com:office:word" xmlns:w="http://schemas.openxmlformats.org/wordprocessingml/2006/main" xmlns:w14="http://schemas.microsoft.com/office/word/2010/wordml" xmlns:w15="http://schemas.microsoft.com/office/word/2012/wordml" xmlns:w16se="http://schemas.microsoft.com/office/word/2015/wordml/symex" xmlns:wpg="http://schemas.microsoft.com/office/word/2010/wordprocessingGroup" xmlns:wpi="http://schemas.microsoft.com/office/word/2010/wordprocessingInk" xmlns:wne="http://schemas.microsoft.com/office/word/2006/wordml" xmlns:wps="http://schemas.microsoft.com/office/word/2010/wordprocessingShape" mc:Ignorable="w14 w15 w16se wp14">
+<w:footnotes xmlns:wpc="http://schemas.microsoft.com/office/word/2010/wordprocessingCanvas" xmlns:mc="http://schemas.openxmlformats.org/markup-compatibility/2006" xmlns:o="urn:schemas-microsoft-com:office:office" xmlns:r="http://schemas.openxmlformats.org/officeDocument/2006/relationships" xmlns:m="http://schemas.openxmlformats.org/officeDocument/2006/math" xmlns:v="urn:schemas-microsoft-com:vml" xmlns:wp14="http://schemas.microsoft.com/office/word/2010/wordprocessingDrawing" xmlns:wp="http://schemas.openxmlformats.org/drawingml/2006/wordprocessingDrawing" xmlns:w10="urn:schemas-microsoft-com:office:word" xmlns:w="http://schemas.openxmlformats.org/wordprocessingml/2006/main" xmlns:w14="http://schemas.microsoft.com/office/word/2010/wordml" xmlns:w15="http://schemas.microsoft.com/office/word/2012/wordml" xmlns:wpg="http://schemas.microsoft.com/office/word/2010/wordprocessingGroup" xmlns:wpi="http://schemas.microsoft.com/office/word/2010/wordprocessingInk" xmlns:wne="http://schemas.microsoft.com/office/word/2006/wordml" xmlns:wps="http://schemas.microsoft.com/office/word/2010/wordprocessingShape" mc:Ignorable="w14 w15 wp14">
   <w:footnote w:type="separator" w:id="-1">
     <w:p>
       <w:pPr>
@@ -11812,7 +12013,7 @@
 </file>
 
 <file path=word/numbering.xml><?xml version="1.0" encoding="utf-8"?>
-<w:numbering xmlns:wpc="http://schemas.microsoft.com/office/word/2010/wordprocessingCanvas" xmlns:cx="http://schemas.microsoft.com/office/drawing/2014/chartex" xmlns:mc="http://schemas.openxmlformats.org/markup-compatibility/2006" xmlns:o="urn:schemas-microsoft-com:office:office" xmlns:r="http://schemas.openxmlformats.org/officeDocument/2006/relationships" xmlns:m="http://schemas.openxmlformats.org/officeDocument/2006/math" xmlns:v="urn:schemas-microsoft-com:vml" xmlns:wp14="http://schemas.microsoft.com/office/word/2010/wordprocessingDrawing" xmlns:wp="http://schemas.openxmlformats.org/drawingml/2006/wordprocessingDrawing" xmlns:w10="urn:schemas-microsoft-com:office:word" xmlns:w="http://schemas.openxmlformats.org/wordprocessingml/2006/main" xmlns:w14="http://schemas.microsoft.com/office/word/2010/wordml" xmlns:w15="http://schemas.microsoft.com/office/word/2012/wordml" xmlns:w16se="http://schemas.microsoft.com/office/word/2015/wordml/symex" xmlns:wpg="http://schemas.microsoft.com/office/word/2010/wordprocessingGroup" xmlns:wpi="http://schemas.microsoft.com/office/word/2010/wordprocessingInk" xmlns:wne="http://schemas.microsoft.com/office/word/2006/wordml" xmlns:wps="http://schemas.microsoft.com/office/word/2010/wordprocessingShape" mc:Ignorable="w14 w15 w16se wp14">
+<w:numbering xmlns:wpc="http://schemas.microsoft.com/office/word/2010/wordprocessingCanvas" xmlns:mc="http://schemas.openxmlformats.org/markup-compatibility/2006" xmlns:o="urn:schemas-microsoft-com:office:office" xmlns:r="http://schemas.openxmlformats.org/officeDocument/2006/relationships" xmlns:m="http://schemas.openxmlformats.org/officeDocument/2006/math" xmlns:v="urn:schemas-microsoft-com:vml" xmlns:wp14="http://schemas.microsoft.com/office/word/2010/wordprocessingDrawing" xmlns:wp="http://schemas.openxmlformats.org/drawingml/2006/wordprocessingDrawing" xmlns:w10="urn:schemas-microsoft-com:office:word" xmlns:w="http://schemas.openxmlformats.org/wordprocessingml/2006/main" xmlns:w14="http://schemas.microsoft.com/office/word/2010/wordml" xmlns:w15="http://schemas.microsoft.com/office/word/2012/wordml" xmlns:wpg="http://schemas.microsoft.com/office/word/2010/wordprocessingGroup" xmlns:wpi="http://schemas.microsoft.com/office/word/2010/wordprocessingInk" xmlns:wne="http://schemas.microsoft.com/office/word/2006/wordml" xmlns:wps="http://schemas.microsoft.com/office/word/2010/wordprocessingShape" mc:Ignorable="w14 w15 wp14">
   <w:abstractNum w:abstractNumId="0" w15:restartNumberingAfterBreak="0">
     <w:nsid w:val="0B100364"/>
     <w:multiLevelType w:val="hybridMultilevel"/>
@@ -12084,7 +12285,7 @@
 </file>
 
 <file path=word/styles.xml><?xml version="1.0" encoding="utf-8"?>
-<w:styles xmlns:mc="http://schemas.openxmlformats.org/markup-compatibility/2006" xmlns:r="http://schemas.openxmlformats.org/officeDocument/2006/relationships" xmlns:w="http://schemas.openxmlformats.org/wordprocessingml/2006/main" xmlns:w14="http://schemas.microsoft.com/office/word/2010/wordml" xmlns:w15="http://schemas.microsoft.com/office/word/2012/wordml" xmlns:w16se="http://schemas.microsoft.com/office/word/2015/wordml/symex" mc:Ignorable="w14 w15 w16se">
+<w:styles xmlns:mc="http://schemas.openxmlformats.org/markup-compatibility/2006" xmlns:r="http://schemas.openxmlformats.org/officeDocument/2006/relationships" xmlns:w="http://schemas.openxmlformats.org/wordprocessingml/2006/main" xmlns:w14="http://schemas.microsoft.com/office/word/2010/wordml" xmlns:w15="http://schemas.microsoft.com/office/word/2012/wordml" mc:Ignorable="w14 w15">
   <w:docDefaults>
     <w:rPrDefault>
       <w:rPr>
@@ -12674,7 +12875,7 @@
       <w:lang w:eastAsia="es-MX"/>
     </w:rPr>
   </w:style>
-  <w:style w:type="paragraph" w:styleId="TtuloTDC">
+  <w:style w:type="paragraph" w:styleId="TtulodeTDC">
     <w:name w:val="TOC Heading"/>
     <w:basedOn w:val="Ttulo1"/>
     <w:next w:val="Normal"/>
@@ -12841,6 +13042,18 @@
       <w:rFonts w:ascii="Times New Roman" w:eastAsia="Times New Roman" w:hAnsi="Times New Roman" w:cs="Times New Roman"/>
       <w:sz w:val="24"/>
       <w:szCs w:val="24"/>
+    </w:rPr>
+  </w:style>
+  <w:style w:type="character" w:styleId="Hipervnculovisitado">
+    <w:name w:val="FollowedHyperlink"/>
+    <w:basedOn w:val="Fuentedeprrafopredeter"/>
+    <w:uiPriority w:val="99"/>
+    <w:semiHidden/>
+    <w:unhideWhenUsed/>
+    <w:rsid w:val="00084471"/>
+    <w:rPr>
+      <w:color w:val="954F72" w:themeColor="followedHyperlink"/>
+      <w:u w:val="single"/>
     </w:rPr>
   </w:style>
 </w:styles>
@@ -13135,7 +13348,7 @@
 </file>
 
 <file path=customXml/itemProps1.xml><?xml version="1.0" encoding="utf-8"?>
-<ds:datastoreItem xmlns:ds="http://schemas.openxmlformats.org/officeDocument/2006/customXml" ds:itemID="{A7B0FEEA-6503-4295-98AC-080F9115E9C3}">
+<ds:datastoreItem xmlns:ds="http://schemas.openxmlformats.org/officeDocument/2006/customXml" ds:itemID="{63B0EF4A-C06D-496F-A10F-BEFE9866C1FC}">
   <ds:schemaRefs>
     <ds:schemaRef ds:uri="http://schemas.openxmlformats.org/officeDocument/2006/bibliography"/>
   </ds:schemaRefs>

</xml_diff>